<commit_message>
add 72 editor distance
</commit_message>
<xml_diff>
--- a/source/resume/index_2.docx
+++ b/source/resume/index_2.docx
@@ -120,14 +120,7 @@
           <w:rFonts w:hint="eastAsia"/>
           <w:lang w:eastAsia="zh-CN"/>
         </w:rPr>
-        <w:t>数据结构</w:t>
-      </w:r>
-      <w:r>
-        <w:rPr>
-          <w:rFonts w:hint="eastAsia"/>
-          <w:lang w:eastAsia="zh-CN"/>
-        </w:rPr>
-        <w:t>，技术能力过硬</w:t>
+        <w:t>数据结构，技术能力过硬</w:t>
       </w:r>
       <w:r>
         <w:rPr>
@@ -145,10 +138,14 @@
       </w:r>
     </w:p>
     <w:p>
-      <w:bookmarkStart w:id="0" w:name="技术图谱"/>
-      <w:bookmarkStart w:id="1" w:name="技术素养"/>
-      <w:r>
-        <w:pict w14:anchorId="62C95648">
+      <w:pPr>
+        <w:pStyle w:val="a0"/>
+        <w:rPr>
+          <w:lang w:eastAsia="zh-CN"/>
+        </w:rPr>
+      </w:pPr>
+      <w:r>
+        <w:pict w14:anchorId="2EB8F283">
           <v:rect id="_x0000_i1025" style="width:0;height:1.5pt" o:hralign="center" o:hrstd="t" o:hr="t"/>
         </w:pict>
       </w:r>
@@ -156,13 +153,569 @@
     <w:p>
       <w:pPr>
         <w:pStyle w:val="2"/>
-        <w:rPr>
-          <w:lang w:eastAsia="zh-CN"/>
-        </w:rPr>
-      </w:pPr>
-      <w:bookmarkStart w:id="2" w:name="职业履历"/>
+      </w:pPr>
+      <w:r>
+        <w:t xml:space="preserve">🛠️ </w:t>
+      </w:r>
+      <w:proofErr w:type="spellStart"/>
+      <w:r>
+        <w:rPr>
+          <w:rFonts w:hint="eastAsia"/>
+        </w:rPr>
+        <w:t>技术图谱</w:t>
+      </w:r>
+      <w:proofErr w:type="spellEnd"/>
+    </w:p>
+    <w:p>
+      <w:pPr>
+        <w:pStyle w:val="3"/>
+      </w:pPr>
+      <w:bookmarkStart w:id="0" w:name="后端技术栈"/>
+      <w:proofErr w:type="spellStart"/>
+      <w:r>
+        <w:rPr>
+          <w:rFonts w:hint="eastAsia"/>
+        </w:rPr>
+        <w:t>后端技术栈</w:t>
+      </w:r>
+      <w:proofErr w:type="spellEnd"/>
+    </w:p>
+    <w:p>
+      <w:pPr>
+        <w:pStyle w:val="FirstParagraph"/>
+      </w:pPr>
+      <w:proofErr w:type="spellStart"/>
+      <w:r>
+        <w:rPr>
+          <w:rFonts w:hint="eastAsia"/>
+          <w:b/>
+          <w:bCs/>
+        </w:rPr>
+        <w:t>核心框架</w:t>
+      </w:r>
+      <w:proofErr w:type="spellEnd"/>
+      <w:r>
+        <w:br/>
+      </w:r>
+      <w:r>
+        <w:rPr>
+          <w:rStyle w:val="VerbatimChar"/>
+        </w:rPr>
+        <w:t>Spring Boot</w:t>
+      </w:r>
+      <w:r>
+        <w:rPr>
+          <w:rStyle w:val="VerbatimChar"/>
+          <w:rFonts w:hint="eastAsia"/>
+          <w:lang w:eastAsia="zh-CN"/>
+        </w:rPr>
+        <w:t>,</w:t>
+      </w:r>
+      <w:r>
+        <w:t xml:space="preserve"> </w:t>
+      </w:r>
+      <w:proofErr w:type="spellStart"/>
+      <w:r>
+        <w:rPr>
+          <w:rStyle w:val="VerbatimChar"/>
+        </w:rPr>
+        <w:t>MyBatis</w:t>
+      </w:r>
+      <w:proofErr w:type="spellEnd"/>
+      <w:r>
+        <w:rPr>
+          <w:rStyle w:val="VerbatimChar"/>
+        </w:rPr>
+        <w:t xml:space="preserve"> Plus</w:t>
+      </w:r>
+      <w:r>
+        <w:rPr>
+          <w:rStyle w:val="VerbatimChar"/>
+          <w:rFonts w:hint="eastAsia"/>
+          <w:lang w:eastAsia="zh-CN"/>
+        </w:rPr>
+        <w:t>,</w:t>
+      </w:r>
+      <w:r>
+        <w:t xml:space="preserve"> </w:t>
+      </w:r>
+      <w:r>
+        <w:rPr>
+          <w:rStyle w:val="VerbatimChar"/>
+        </w:rPr>
+        <w:t>Spring JPA</w:t>
+      </w:r>
+      <w:r>
+        <w:rPr>
+          <w:rStyle w:val="VerbatimChar"/>
+          <w:rFonts w:hint="eastAsia"/>
+          <w:lang w:eastAsia="zh-CN"/>
+        </w:rPr>
+        <w:t>,</w:t>
+      </w:r>
+      <w:r>
+        <w:t xml:space="preserve"> </w:t>
+      </w:r>
+      <w:r>
+        <w:rPr>
+          <w:rStyle w:val="VerbatimChar"/>
+        </w:rPr>
+        <w:t>Spring Security</w:t>
+      </w:r>
+      <w:r>
+        <w:rPr>
+          <w:rStyle w:val="VerbatimChar"/>
+          <w:rFonts w:hint="eastAsia"/>
+          <w:lang w:eastAsia="zh-CN"/>
+        </w:rPr>
+        <w:t>,</w:t>
+      </w:r>
+      <w:r>
+        <w:t xml:space="preserve"> </w:t>
+      </w:r>
+      <w:r>
+        <w:rPr>
+          <w:rStyle w:val="VerbatimChar"/>
+        </w:rPr>
+        <w:t>Quartz</w:t>
+      </w:r>
+      <w:r>
+        <w:rPr>
+          <w:rStyle w:val="VerbatimChar"/>
+          <w:rFonts w:hint="eastAsia"/>
+          <w:lang w:eastAsia="zh-CN"/>
+        </w:rPr>
+        <w:t>,</w:t>
+      </w:r>
+      <w:r>
+        <w:t xml:space="preserve"> </w:t>
+      </w:r>
+      <w:r>
+        <w:rPr>
+          <w:rStyle w:val="VerbatimChar"/>
+        </w:rPr>
+        <w:t>SLF4J</w:t>
+      </w:r>
+    </w:p>
+    <w:p>
+      <w:pPr>
+        <w:pStyle w:val="a0"/>
+      </w:pPr>
+      <w:proofErr w:type="spellStart"/>
+      <w:r>
+        <w:rPr>
+          <w:rFonts w:hint="eastAsia"/>
+          <w:b/>
+          <w:bCs/>
+        </w:rPr>
+        <w:t>架构设计</w:t>
+      </w:r>
+      <w:proofErr w:type="spellEnd"/>
+      <w:r>
+        <w:br/>
+      </w:r>
+      <w:r>
+        <w:rPr>
+          <w:rStyle w:val="VerbatimChar"/>
+        </w:rPr>
+        <w:t>Spring Cloud</w:t>
+      </w:r>
+      <w:r>
+        <w:rPr>
+          <w:rStyle w:val="VerbatimChar"/>
+          <w:rFonts w:hint="eastAsia"/>
+          <w:lang w:eastAsia="zh-CN"/>
+        </w:rPr>
+        <w:t>,</w:t>
+      </w:r>
+      <w:r>
+        <w:t xml:space="preserve"> </w:t>
+      </w:r>
+      <w:proofErr w:type="spellStart"/>
+      <w:r>
+        <w:rPr>
+          <w:rStyle w:val="VerbatimChar"/>
+          <w:rFonts w:hint="eastAsia"/>
+        </w:rPr>
+        <w:t>微服务</w:t>
+      </w:r>
+      <w:proofErr w:type="spellEnd"/>
+      <w:r>
+        <w:rPr>
+          <w:rStyle w:val="VerbatimChar"/>
+          <w:rFonts w:hint="eastAsia"/>
+          <w:lang w:eastAsia="zh-CN"/>
+        </w:rPr>
+        <w:t>,</w:t>
+      </w:r>
+      <w:r>
+        <w:t xml:space="preserve"> </w:t>
+      </w:r>
+      <w:proofErr w:type="spellStart"/>
+      <w:r>
+        <w:rPr>
+          <w:rStyle w:val="VerbatimChar"/>
+          <w:rFonts w:hint="eastAsia"/>
+        </w:rPr>
+        <w:t>分布式事务</w:t>
+      </w:r>
+      <w:proofErr w:type="spellEnd"/>
+      <w:r>
+        <w:rPr>
+          <w:rStyle w:val="VerbatimChar"/>
+          <w:rFonts w:hint="eastAsia"/>
+          <w:lang w:eastAsia="zh-CN"/>
+        </w:rPr>
+        <w:t>,</w:t>
+      </w:r>
+      <w:r>
+        <w:t xml:space="preserve"> </w:t>
+      </w:r>
+      <w:proofErr w:type="spellStart"/>
+      <w:r>
+        <w:rPr>
+          <w:rStyle w:val="VerbatimChar"/>
+          <w:rFonts w:hint="eastAsia"/>
+        </w:rPr>
+        <w:t>服务熔断</w:t>
+      </w:r>
+      <w:proofErr w:type="spellEnd"/>
+      <w:r>
+        <w:rPr>
+          <w:rStyle w:val="VerbatimChar"/>
+          <w:rFonts w:hint="eastAsia"/>
+          <w:lang w:eastAsia="zh-CN"/>
+        </w:rPr>
+        <w:t>,</w:t>
+      </w:r>
+      <w:r>
+        <w:t xml:space="preserve"> </w:t>
+      </w:r>
+      <w:proofErr w:type="spellStart"/>
+      <w:r>
+        <w:rPr>
+          <w:rStyle w:val="VerbatimChar"/>
+        </w:rPr>
+        <w:t>Nacos</w:t>
+      </w:r>
+      <w:proofErr w:type="spellEnd"/>
+    </w:p>
+    <w:p>
+      <w:pPr>
+        <w:pStyle w:val="a0"/>
+      </w:pPr>
+      <w:proofErr w:type="spellStart"/>
+      <w:r>
+        <w:rPr>
+          <w:rFonts w:hint="eastAsia"/>
+          <w:b/>
+          <w:bCs/>
+        </w:rPr>
+        <w:t>中间件</w:t>
+      </w:r>
+      <w:proofErr w:type="spellEnd"/>
+      <w:r>
+        <w:br/>
+      </w:r>
+      <w:r>
+        <w:rPr>
+          <w:rStyle w:val="VerbatimChar"/>
+        </w:rPr>
+        <w:t>Redis</w:t>
+      </w:r>
+      <w:r>
+        <w:rPr>
+          <w:rStyle w:val="VerbatimChar"/>
+          <w:rFonts w:hint="eastAsia"/>
+          <w:lang w:eastAsia="zh-CN"/>
+        </w:rPr>
+        <w:t>,</w:t>
+      </w:r>
+      <w:r>
+        <w:t xml:space="preserve"> </w:t>
+      </w:r>
+      <w:proofErr w:type="spellStart"/>
+      <w:r>
+        <w:rPr>
+          <w:rStyle w:val="VerbatimChar"/>
+        </w:rPr>
+        <w:t>KafkaMQ</w:t>
+      </w:r>
+      <w:proofErr w:type="spellEnd"/>
+      <w:r>
+        <w:rPr>
+          <w:rStyle w:val="VerbatimChar"/>
+          <w:rFonts w:hint="eastAsia"/>
+          <w:lang w:eastAsia="zh-CN"/>
+        </w:rPr>
+        <w:t>,</w:t>
+      </w:r>
+      <w:r>
+        <w:t xml:space="preserve"> </w:t>
+      </w:r>
+      <w:r>
+        <w:rPr>
+          <w:rStyle w:val="VerbatimChar"/>
+        </w:rPr>
+        <w:t>Apollo</w:t>
+      </w:r>
+    </w:p>
+    <w:p>
+      <w:pPr>
+        <w:pStyle w:val="3"/>
+      </w:pPr>
+      <w:bookmarkStart w:id="1" w:name="数据库"/>
       <w:bookmarkEnd w:id="0"/>
-      <w:bookmarkEnd w:id="1"/>
+      <w:proofErr w:type="spellStart"/>
+      <w:r>
+        <w:rPr>
+          <w:rFonts w:hint="eastAsia"/>
+        </w:rPr>
+        <w:t>数据库</w:t>
+      </w:r>
+      <w:proofErr w:type="spellEnd"/>
+    </w:p>
+    <w:p>
+      <w:pPr>
+        <w:pStyle w:val="FirstParagraph"/>
+      </w:pPr>
+      <w:r>
+        <w:rPr>
+          <w:rStyle w:val="VerbatimChar"/>
+        </w:rPr>
+        <w:t>Oracle</w:t>
+      </w:r>
+      <w:r>
+        <w:rPr>
+          <w:rStyle w:val="VerbatimChar"/>
+          <w:rFonts w:hint="eastAsia"/>
+          <w:lang w:eastAsia="zh-CN"/>
+        </w:rPr>
+        <w:t>,</w:t>
+      </w:r>
+      <w:r>
+        <w:t xml:space="preserve"> </w:t>
+      </w:r>
+      <w:proofErr w:type="gramStart"/>
+      <w:r>
+        <w:rPr>
+          <w:rStyle w:val="VerbatimChar"/>
+        </w:rPr>
+        <w:t>MySQL</w:t>
+      </w:r>
+      <w:r>
+        <w:t xml:space="preserve"> </w:t>
+      </w:r>
+      <w:r>
+        <w:rPr>
+          <w:rFonts w:hint="eastAsia"/>
+          <w:lang w:eastAsia="zh-CN"/>
+        </w:rPr>
+        <w:t>,</w:t>
+      </w:r>
+      <w:r>
+        <w:rPr>
+          <w:rStyle w:val="VerbatimChar"/>
+        </w:rPr>
+        <w:t>SQL</w:t>
+      </w:r>
+      <w:proofErr w:type="gramEnd"/>
+      <w:r>
+        <w:rPr>
+          <w:rStyle w:val="VerbatimChar"/>
+        </w:rPr>
+        <w:t xml:space="preserve"> Server</w:t>
+      </w:r>
+      <w:r>
+        <w:rPr>
+          <w:rStyle w:val="VerbatimChar"/>
+          <w:rFonts w:hint="eastAsia"/>
+          <w:lang w:eastAsia="zh-CN"/>
+        </w:rPr>
+        <w:t>,</w:t>
+      </w:r>
+      <w:r>
+        <w:t xml:space="preserve"> </w:t>
+      </w:r>
+      <w:proofErr w:type="spellStart"/>
+      <w:r>
+        <w:rPr>
+          <w:rStyle w:val="VerbatimChar"/>
+          <w:rFonts w:hint="eastAsia"/>
+        </w:rPr>
+        <w:t>SQL</w:t>
+      </w:r>
+      <w:r>
+        <w:rPr>
+          <w:rStyle w:val="VerbatimChar"/>
+          <w:rFonts w:hint="eastAsia"/>
+        </w:rPr>
+        <w:t>优化</w:t>
+      </w:r>
+      <w:proofErr w:type="spellEnd"/>
+      <w:r>
+        <w:rPr>
+          <w:rStyle w:val="VerbatimChar"/>
+          <w:rFonts w:hint="eastAsia"/>
+          <w:lang w:eastAsia="zh-CN"/>
+        </w:rPr>
+        <w:t>,</w:t>
+      </w:r>
+      <w:r>
+        <w:t xml:space="preserve"> </w:t>
+      </w:r>
+      <w:proofErr w:type="spellStart"/>
+      <w:r>
+        <w:rPr>
+          <w:rStyle w:val="VerbatimChar"/>
+          <w:rFonts w:hint="eastAsia"/>
+        </w:rPr>
+        <w:t>读写分离</w:t>
+      </w:r>
+      <w:proofErr w:type="spellEnd"/>
+    </w:p>
+    <w:bookmarkEnd w:id="1"/>
+    <w:p>
+      <w:pPr>
+        <w:pStyle w:val="3"/>
+      </w:pPr>
+      <w:proofErr w:type="spellStart"/>
+      <w:r>
+        <w:rPr>
+          <w:rFonts w:hint="eastAsia"/>
+        </w:rPr>
+        <w:t>工程能力</w:t>
+      </w:r>
+      <w:proofErr w:type="spellEnd"/>
+    </w:p>
+    <w:p>
+      <w:pPr>
+        <w:pStyle w:val="a0"/>
+        <w:rPr>
+          <w:lang w:eastAsia="zh-CN"/>
+        </w:rPr>
+      </w:pPr>
+      <w:proofErr w:type="spellStart"/>
+      <w:r>
+        <w:rPr>
+          <w:rStyle w:val="VerbatimChar"/>
+          <w:rFonts w:hint="eastAsia"/>
+        </w:rPr>
+        <w:t>JVM</w:t>
+      </w:r>
+      <w:r>
+        <w:rPr>
+          <w:rStyle w:val="VerbatimChar"/>
+          <w:rFonts w:hint="eastAsia"/>
+        </w:rPr>
+        <w:t>调优</w:t>
+      </w:r>
+      <w:proofErr w:type="spellEnd"/>
+      <w:r>
+        <w:rPr>
+          <w:rStyle w:val="VerbatimChar"/>
+          <w:rFonts w:hint="eastAsia"/>
+          <w:lang w:eastAsia="zh-CN"/>
+        </w:rPr>
+        <w:t>,</w:t>
+      </w:r>
+      <w:r>
+        <w:t xml:space="preserve"> </w:t>
+      </w:r>
+      <w:r>
+        <w:rPr>
+          <w:rStyle w:val="VerbatimChar"/>
+          <w:rFonts w:hint="eastAsia"/>
+        </w:rPr>
+        <w:t>CI/</w:t>
+      </w:r>
+      <w:proofErr w:type="spellStart"/>
+      <w:r>
+        <w:rPr>
+          <w:rStyle w:val="VerbatimChar"/>
+          <w:rFonts w:hint="eastAsia"/>
+        </w:rPr>
+        <w:t>CD</w:t>
+      </w:r>
+      <w:r>
+        <w:rPr>
+          <w:rStyle w:val="VerbatimChar"/>
+          <w:rFonts w:hint="eastAsia"/>
+        </w:rPr>
+        <w:t>流水线</w:t>
+      </w:r>
+      <w:proofErr w:type="spellEnd"/>
+      <w:r>
+        <w:rPr>
+          <w:rStyle w:val="VerbatimChar"/>
+          <w:rFonts w:hint="eastAsia"/>
+          <w:lang w:eastAsia="zh-CN"/>
+        </w:rPr>
+        <w:t>,</w:t>
+      </w:r>
+      <w:r>
+        <w:t xml:space="preserve"> </w:t>
+      </w:r>
+      <w:r>
+        <w:rPr>
+          <w:rStyle w:val="VerbatimChar"/>
+        </w:rPr>
+        <w:t>Jekins</w:t>
+      </w:r>
+      <w:r>
+        <w:rPr>
+          <w:rStyle w:val="VerbatimChar"/>
+          <w:rFonts w:hint="eastAsia"/>
+          <w:lang w:eastAsia="zh-CN"/>
+        </w:rPr>
+        <w:t>,</w:t>
+      </w:r>
+      <w:r>
+        <w:t xml:space="preserve"> </w:t>
+      </w:r>
+      <w:r>
+        <w:rPr>
+          <w:rStyle w:val="VerbatimChar"/>
+        </w:rPr>
+        <w:t>Docker</w:t>
+      </w:r>
+      <w:r>
+        <w:rPr>
+          <w:rStyle w:val="VerbatimChar"/>
+          <w:rFonts w:hint="eastAsia"/>
+          <w:lang w:eastAsia="zh-CN"/>
+        </w:rPr>
+        <w:t>,</w:t>
+      </w:r>
+      <w:r>
+        <w:t xml:space="preserve"> </w:t>
+      </w:r>
+      <w:r>
+        <w:rPr>
+          <w:rStyle w:val="VerbatimChar"/>
+        </w:rPr>
+        <w:t>K8S</w:t>
+      </w:r>
+    </w:p>
+    <w:p>
+      <w:bookmarkStart w:id="2" w:name="技术图谱"/>
+      <w:bookmarkStart w:id="3" w:name="技术素养"/>
+      <w:r>
+        <w:pict w14:anchorId="62C95648">
+          <v:rect id="_x0000_i1026" style="width:0;height:1.5pt" o:hralign="center" o:hrstd="t" o:hr="t"/>
+        </w:pict>
+      </w:r>
+    </w:p>
+    <w:p>
+      <w:pPr>
+        <w:pStyle w:val="2"/>
+        <w:rPr>
+          <w:lang w:eastAsia="zh-CN"/>
+        </w:rPr>
+      </w:pPr>
+      <w:bookmarkStart w:id="4" w:name="职业履历"/>
+      <w:bookmarkEnd w:id="2"/>
+      <w:bookmarkEnd w:id="3"/>
       <w:r>
         <w:rPr>
           <w:lang w:eastAsia="zh-CN"/>
@@ -184,7 +737,7 @@
           <w:lang w:eastAsia="zh-CN"/>
         </w:rPr>
       </w:pPr>
-      <w:bookmarkStart w:id="3" w:name="上海花旗金融-高级开发工程师-2022.09---至今"/>
+      <w:bookmarkStart w:id="5" w:name="上海花旗金融-高级开发工程师-2022.09---至今"/>
       <w:r>
         <w:rPr>
           <w:lang w:eastAsia="zh-CN"/>
@@ -376,6 +929,7 @@
       <w:pPr>
         <w:ind w:left="720"/>
         <w:rPr>
+          <w:rFonts w:hint="eastAsia"/>
           <w:lang w:eastAsia="zh-CN"/>
         </w:rPr>
       </w:pPr>
@@ -437,21 +991,43 @@
           <w:rFonts w:hint="eastAsia"/>
           <w:lang w:eastAsia="zh-CN"/>
         </w:rPr>
-        <w:t>开发以及维护，使用</w:t>
-      </w:r>
-      <w:r>
-        <w:rPr>
-          <w:rFonts w:hint="eastAsia"/>
-          <w:lang w:eastAsia="zh-CN"/>
-        </w:rPr>
-        <w:t>spring</w:t>
-      </w:r>
-      <w:r>
-        <w:rPr>
-          <w:rFonts w:hint="eastAsia"/>
-          <w:lang w:eastAsia="zh-CN"/>
-        </w:rPr>
-        <w:t>生态框架开发后端服务器实现用户需求。负责跟进项目进度。使用</w:t>
+        <w:t>开发以及维护</w:t>
+      </w:r>
+      <w:r>
+        <w:rPr>
+          <w:rFonts w:hint="eastAsia"/>
+          <w:lang w:eastAsia="zh-CN"/>
+        </w:rPr>
+        <w:t>交易中的</w:t>
+      </w:r>
+      <w:r>
+        <w:rPr>
+          <w:rFonts w:hint="eastAsia"/>
+          <w:lang w:eastAsia="zh-CN"/>
+        </w:rPr>
+        <w:t xml:space="preserve">Deal, Facility </w:t>
+      </w:r>
+      <w:r>
+        <w:rPr>
+          <w:rFonts w:hint="eastAsia"/>
+          <w:lang w:eastAsia="zh-CN"/>
+        </w:rPr>
+        <w:t>等各项业务数据</w:t>
+      </w:r>
+    </w:p>
+    <w:p>
+      <w:pPr>
+        <w:ind w:left="720"/>
+        <w:rPr>
+          <w:lang w:eastAsia="zh-CN"/>
+        </w:rPr>
+      </w:pPr>
+      <w:r>
+        <w:rPr>
+          <w:rFonts w:hint="eastAsia"/>
+          <w:lang w:eastAsia="zh-CN"/>
+        </w:rPr>
+        <w:t>使用</w:t>
       </w:r>
       <w:proofErr w:type="spellStart"/>
       <w:r>
@@ -459,7 +1035,14 @@
           <w:rFonts w:hint="eastAsia"/>
           <w:lang w:eastAsia="zh-CN"/>
         </w:rPr>
-        <w:t>jenkins</w:t>
+        <w:t>sprin</w:t>
+      </w:r>
+      <w:r>
+        <w:rPr>
+          <w:rFonts w:hint="eastAsia"/>
+          <w:lang w:eastAsia="zh-CN"/>
+        </w:rPr>
+        <w:t>boot</w:t>
       </w:r>
       <w:proofErr w:type="spellEnd"/>
       <w:r>
@@ -467,28 +1050,21 @@
           <w:rFonts w:hint="eastAsia"/>
           <w:lang w:eastAsia="zh-CN"/>
         </w:rPr>
-        <w:t xml:space="preserve"> k8s</w:t>
-      </w:r>
-      <w:r>
-        <w:rPr>
-          <w:rFonts w:hint="eastAsia"/>
-          <w:lang w:eastAsia="zh-CN"/>
-        </w:rPr>
-        <w:t>对项目进行</w:t>
-      </w:r>
-      <w:r>
-        <w:rPr>
-          <w:rFonts w:hint="eastAsia"/>
-          <w:lang w:eastAsia="zh-CN"/>
-        </w:rPr>
-        <w:t>CI/CD</w:t>
-      </w:r>
-      <w:r>
-        <w:rPr>
-          <w:rFonts w:hint="eastAsia"/>
-          <w:lang w:eastAsia="zh-CN"/>
-        </w:rPr>
-        <w:t>集成部署，使用</w:t>
+        <w:t>框架开发后端服务器实现用户需求。</w:t>
+      </w:r>
+      <w:r>
+        <w:rPr>
+          <w:rFonts w:hint="eastAsia"/>
+          <w:lang w:eastAsia="zh-CN"/>
+        </w:rPr>
+        <w:t>使用状态机</w:t>
+      </w:r>
+      <w:r>
+        <w:rPr>
+          <w:rFonts w:hint="eastAsia"/>
+          <w:lang w:eastAsia="zh-CN"/>
+        </w:rPr>
+        <w:t>(</w:t>
       </w:r>
       <w:proofErr w:type="spellStart"/>
       <w:r>
@@ -496,7 +1072,7 @@
           <w:rFonts w:hint="eastAsia"/>
           <w:lang w:eastAsia="zh-CN"/>
         </w:rPr>
-        <w:t>redis</w:t>
+        <w:t>StateMachine</w:t>
       </w:r>
       <w:proofErr w:type="spellEnd"/>
       <w:r>
@@ -504,71 +1080,35 @@
           <w:rFonts w:hint="eastAsia"/>
           <w:lang w:eastAsia="zh-CN"/>
         </w:rPr>
-        <w:t xml:space="preserve"> Kafka</w:t>
-      </w:r>
-      <w:r>
-        <w:rPr>
-          <w:rFonts w:hint="eastAsia"/>
-          <w:lang w:eastAsia="zh-CN"/>
-        </w:rPr>
-        <w:t>等中间</w:t>
-      </w:r>
-      <w:proofErr w:type="gramStart"/>
-      <w:r>
-        <w:rPr>
-          <w:rFonts w:hint="eastAsia"/>
-          <w:lang w:eastAsia="zh-CN"/>
-        </w:rPr>
-        <w:t>件保证</w:t>
-      </w:r>
-      <w:proofErr w:type="gramEnd"/>
-      <w:r>
-        <w:rPr>
-          <w:rFonts w:hint="eastAsia"/>
-          <w:lang w:eastAsia="zh-CN"/>
-        </w:rPr>
-        <w:t>系统的性能，</w:t>
-      </w:r>
-      <w:proofErr w:type="spellStart"/>
-      <w:r>
-        <w:rPr>
-          <w:rFonts w:hint="eastAsia"/>
-          <w:lang w:eastAsia="zh-CN"/>
-        </w:rPr>
-        <w:t>SpringCloud</w:t>
-      </w:r>
-      <w:proofErr w:type="spellEnd"/>
-      <w:r>
-        <w:rPr>
-          <w:rFonts w:hint="eastAsia"/>
-          <w:lang w:eastAsia="zh-CN"/>
-        </w:rPr>
-        <w:t xml:space="preserve"> Gateway</w:t>
-      </w:r>
-      <w:r>
-        <w:rPr>
-          <w:rFonts w:hint="eastAsia"/>
-          <w:lang w:eastAsia="zh-CN"/>
-        </w:rPr>
-        <w:t>用来集中管理服务接口。</w:t>
-      </w:r>
-    </w:p>
-    <w:p>
-      <w:pPr>
-        <w:numPr>
-          <w:ilvl w:val="0"/>
-          <w:numId w:val="3"/>
-        </w:numPr>
-        <w:rPr>
-          <w:lang w:eastAsia="zh-CN"/>
-        </w:rPr>
-      </w:pPr>
-      <w:r>
-        <w:rPr>
-          <w:rFonts w:hint="eastAsia"/>
-          <w:lang w:eastAsia="zh-CN"/>
-        </w:rPr>
-        <w:t>技术开发</w:t>
+        <w:t>)</w:t>
+      </w:r>
+      <w:r>
+        <w:rPr>
+          <w:rFonts w:hint="eastAsia"/>
+          <w:lang w:eastAsia="zh-CN"/>
+        </w:rPr>
+        <w:t>开发</w:t>
+      </w:r>
+      <w:r>
+        <w:rPr>
+          <w:rFonts w:hint="eastAsia"/>
+          <w:lang w:eastAsia="zh-CN"/>
+        </w:rPr>
+        <w:t>Facility</w:t>
+      </w:r>
+      <w:r>
+        <w:rPr>
+          <w:rFonts w:hint="eastAsia"/>
+          <w:lang w:eastAsia="zh-CN"/>
+        </w:rPr>
+        <w:t>管理后台并大大简化代码复杂度</w:t>
+      </w:r>
+      <w:r>
+        <w:rPr>
+          <w:rFonts w:hint="eastAsia"/>
+          <w:lang w:eastAsia="zh-CN"/>
+        </w:rPr>
+        <w:t xml:space="preserve"> </w:t>
       </w:r>
     </w:p>
     <w:p>
@@ -583,7 +1123,8 @@
           <w:rFonts w:hint="eastAsia"/>
           <w:lang w:eastAsia="zh-CN"/>
         </w:rPr>
-        <w:t>开发公共组件</w:t>
+        <w:lastRenderedPageBreak/>
+        <w:t>开发</w:t>
       </w:r>
       <w:r>
         <w:rPr>
@@ -592,20 +1133,14 @@
           <w:bCs/>
           <w:lang w:eastAsia="zh-CN"/>
         </w:rPr>
-        <w:t>历史数据对比组件</w:t>
-      </w:r>
-      <w:r>
-        <w:rPr>
-          <w:rFonts w:hint="eastAsia"/>
-          <w:lang w:eastAsia="zh-CN"/>
-        </w:rPr>
-        <w:t>，目前在花旗友军后台服务中广泛使用</w:t>
-      </w:r>
-      <w:r>
-        <w:rPr>
-          <w:lang w:eastAsia="zh-CN"/>
-        </w:rPr>
-        <w:t xml:space="preserve"> </w:t>
+        <w:t>公共分布式锁</w:t>
+      </w:r>
+      <w:r>
+        <w:rPr>
+          <w:rFonts w:hint="eastAsia"/>
+          <w:lang w:eastAsia="zh-CN"/>
+        </w:rPr>
+        <w:t>组件，使用多态化使其可拓展，目前也在后台服务中使用</w:t>
       </w:r>
     </w:p>
     <w:p>
@@ -620,7 +1155,7 @@
           <w:rFonts w:hint="eastAsia"/>
           <w:lang w:eastAsia="zh-CN"/>
         </w:rPr>
-        <w:t>开发</w:t>
+        <w:t>开发公共组件</w:t>
       </w:r>
       <w:r>
         <w:rPr>
@@ -629,14 +1164,136 @@
           <w:bCs/>
           <w:lang w:eastAsia="zh-CN"/>
         </w:rPr>
-        <w:t>公共分布式锁</w:t>
-      </w:r>
-      <w:r>
-        <w:rPr>
-          <w:rFonts w:hint="eastAsia"/>
-          <w:lang w:eastAsia="zh-CN"/>
-        </w:rPr>
-        <w:t>组件，使用多态化使其可拓展，目前也在后台服务中使用</w:t>
+        <w:t>历史数据对比组件</w:t>
+      </w:r>
+      <w:r>
+        <w:rPr>
+          <w:rFonts w:hint="eastAsia"/>
+          <w:lang w:eastAsia="zh-CN"/>
+        </w:rPr>
+        <w:t>，目前在花旗友军后台服务中广泛使用</w:t>
+      </w:r>
+    </w:p>
+    <w:p>
+      <w:pPr>
+        <w:ind w:left="720"/>
+        <w:rPr>
+          <w:rFonts w:hint="eastAsia"/>
+          <w:lang w:eastAsia="zh-CN"/>
+        </w:rPr>
+      </w:pPr>
+      <w:r>
+        <w:rPr>
+          <w:rFonts w:hint="eastAsia"/>
+          <w:lang w:eastAsia="zh-CN"/>
+        </w:rPr>
+        <w:t>使用</w:t>
+      </w:r>
+      <w:proofErr w:type="spellStart"/>
+      <w:r>
+        <w:rPr>
+          <w:rFonts w:hint="eastAsia"/>
+          <w:lang w:eastAsia="zh-CN"/>
+        </w:rPr>
+        <w:t>jenkins</w:t>
+      </w:r>
+      <w:proofErr w:type="spellEnd"/>
+      <w:r>
+        <w:rPr>
+          <w:rFonts w:hint="eastAsia"/>
+          <w:lang w:eastAsia="zh-CN"/>
+        </w:rPr>
+        <w:t xml:space="preserve"> k8s</w:t>
+      </w:r>
+      <w:r>
+        <w:rPr>
+          <w:rFonts w:hint="eastAsia"/>
+          <w:lang w:eastAsia="zh-CN"/>
+        </w:rPr>
+        <w:t>对项目进行</w:t>
+      </w:r>
+      <w:r>
+        <w:rPr>
+          <w:rFonts w:hint="eastAsia"/>
+          <w:lang w:eastAsia="zh-CN"/>
+        </w:rPr>
+        <w:t>CI/CD</w:t>
+      </w:r>
+      <w:r>
+        <w:rPr>
+          <w:rFonts w:hint="eastAsia"/>
+          <w:lang w:eastAsia="zh-CN"/>
+        </w:rPr>
+        <w:t>集成部署，使用</w:t>
+      </w:r>
+      <w:proofErr w:type="spellStart"/>
+      <w:r>
+        <w:rPr>
+          <w:rFonts w:hint="eastAsia"/>
+          <w:lang w:eastAsia="zh-CN"/>
+        </w:rPr>
+        <w:t>redis</w:t>
+      </w:r>
+      <w:proofErr w:type="spellEnd"/>
+      <w:r>
+        <w:rPr>
+          <w:rFonts w:hint="eastAsia"/>
+          <w:lang w:eastAsia="zh-CN"/>
+        </w:rPr>
+        <w:t xml:space="preserve"> Kafka</w:t>
+      </w:r>
+      <w:r>
+        <w:rPr>
+          <w:rFonts w:hint="eastAsia"/>
+          <w:lang w:eastAsia="zh-CN"/>
+        </w:rPr>
+        <w:t>等中间</w:t>
+      </w:r>
+      <w:proofErr w:type="gramStart"/>
+      <w:r>
+        <w:rPr>
+          <w:rFonts w:hint="eastAsia"/>
+          <w:lang w:eastAsia="zh-CN"/>
+        </w:rPr>
+        <w:t>件保证</w:t>
+      </w:r>
+      <w:proofErr w:type="gramEnd"/>
+      <w:r>
+        <w:rPr>
+          <w:rFonts w:hint="eastAsia"/>
+          <w:lang w:eastAsia="zh-CN"/>
+        </w:rPr>
+        <w:t>系统的性能，</w:t>
+      </w:r>
+      <w:r>
+        <w:rPr>
+          <w:rFonts w:hint="eastAsia"/>
+          <w:lang w:eastAsia="zh-CN"/>
+        </w:rPr>
+        <w:t>搭建</w:t>
+      </w:r>
+      <w:proofErr w:type="spellStart"/>
+      <w:r>
+        <w:rPr>
+          <w:rFonts w:hint="eastAsia"/>
+          <w:lang w:eastAsia="zh-CN"/>
+        </w:rPr>
+        <w:t>SpringCloud</w:t>
+      </w:r>
+      <w:proofErr w:type="spellEnd"/>
+      <w:r>
+        <w:rPr>
+          <w:rFonts w:hint="eastAsia"/>
+          <w:lang w:eastAsia="zh-CN"/>
+        </w:rPr>
+        <w:t xml:space="preserve"> Gateway</w:t>
+      </w:r>
+      <w:r>
+        <w:rPr>
+          <w:rFonts w:hint="eastAsia"/>
+          <w:lang w:eastAsia="zh-CN"/>
+        </w:rPr>
+        <w:t>用来集中管理服务接口。</w:t>
       </w:r>
     </w:p>
     <w:p>
@@ -646,8 +1303,8 @@
           <w:lang w:eastAsia="zh-CN"/>
         </w:rPr>
       </w:pPr>
-      <w:bookmarkStart w:id="4" w:name="携程旅行网-高级后端工程师-2021.01---2022.09"/>
-      <w:bookmarkEnd w:id="3"/>
+      <w:bookmarkStart w:id="6" w:name="携程旅行网-高级后端工程师-2021.01---2022.09"/>
+      <w:bookmarkEnd w:id="5"/>
       <w:r>
         <w:rPr>
           <w:lang w:eastAsia="zh-CN"/>
@@ -724,6 +1381,9 @@
     <w:p>
       <w:pPr>
         <w:pStyle w:val="a0"/>
+        <w:rPr>
+          <w:lang w:eastAsia="zh-CN"/>
+        </w:rPr>
       </w:pPr>
       <w:r>
         <w:rPr>
@@ -740,6 +1400,11 @@
         </w:rPr>
         <w:t xml:space="preserve"> </w:t>
       </w:r>
+    </w:p>
+    <w:p>
+      <w:pPr>
+        <w:pStyle w:val="a0"/>
+      </w:pPr>
       <w:r>
         <w:rPr>
           <w:rFonts w:hint="eastAsia"/>
@@ -893,7 +1558,6 @@
           <w:rFonts w:hint="eastAsia"/>
           <w:lang w:eastAsia="zh-CN"/>
         </w:rPr>
-        <w:lastRenderedPageBreak/>
         <w:t>负责对接</w:t>
       </w:r>
       <w:proofErr w:type="gramStart"/>
@@ -1086,8 +1750,8 @@
           <w:lang w:eastAsia="zh-CN"/>
         </w:rPr>
       </w:pPr>
-      <w:bookmarkStart w:id="5" w:name="平安消费金融-java中级工程师-2020.01---2021.01"/>
-      <w:bookmarkEnd w:id="4"/>
+      <w:bookmarkStart w:id="7" w:name="平安消费金融-java中级工程师-2020.01---2021.01"/>
+      <w:bookmarkEnd w:id="6"/>
       <w:r>
         <w:rPr>
           <w:lang w:eastAsia="zh-CN"/>
@@ -1140,6 +1804,7 @@
       <w:pPr>
         <w:pStyle w:val="FirstParagraph"/>
         <w:rPr>
+          <w:rFonts w:hint="eastAsia"/>
           <w:lang w:eastAsia="zh-CN"/>
         </w:rPr>
       </w:pPr>
@@ -1176,6 +1841,8 @@
         </w:rPr>
         <w:t>金融科技方向</w:t>
       </w:r>
+      <w:bookmarkStart w:id="8" w:name="X3356ed3ce8cf2ff54b46601556ad707f71eab84"/>
+      <w:bookmarkEnd w:id="7"/>
     </w:p>
     <w:p>
       <w:pPr>
@@ -1184,8 +1851,6 @@
           <w:lang w:eastAsia="zh-CN"/>
         </w:rPr>
       </w:pPr>
-      <w:bookmarkStart w:id="6" w:name="X3356ed3ce8cf2ff54b46601556ad707f71eab84"/>
-      <w:bookmarkEnd w:id="5"/>
       <w:r>
         <w:rPr>
           <w:rFonts w:hint="eastAsia"/>
@@ -1193,250 +1858,167 @@
           <w:bCs/>
           <w:lang w:eastAsia="zh-CN"/>
         </w:rPr>
-        <w:t>职责</w:t>
-      </w:r>
-      <w:r>
-        <w:rPr>
-          <w:lang w:eastAsia="zh-CN"/>
+        <w:t>重点项目</w:t>
+      </w:r>
+      <w:r>
+        <w:rPr>
+          <w:rFonts w:hint="eastAsia"/>
+          <w:lang w:eastAsia="zh-CN"/>
+        </w:rPr>
+        <w:t>：</w:t>
+      </w:r>
+    </w:p>
+    <w:p>
+      <w:pPr>
+        <w:pStyle w:val="a0"/>
+        <w:rPr>
+          <w:rFonts w:hint="eastAsia"/>
+          <w:lang w:eastAsia="zh-CN"/>
+        </w:rPr>
+      </w:pPr>
+      <w:proofErr w:type="gramStart"/>
+      <w:r>
+        <w:rPr>
+          <w:rFonts w:hint="eastAsia"/>
+          <w:lang w:eastAsia="zh-CN"/>
+        </w:rPr>
+        <w:t>消金进件域开发</w:t>
+      </w:r>
+      <w:proofErr w:type="gramEnd"/>
+      <w:r>
+        <w:t>(</w:t>
+      </w:r>
+      <w:proofErr w:type="spellStart"/>
+      <w:r>
+        <w:rPr>
+          <w:rStyle w:val="VerbatimChar"/>
+          <w:highlight w:val="yellow"/>
+        </w:rPr>
+        <w:t>SpringBoot</w:t>
+      </w:r>
+      <w:proofErr w:type="spellEnd"/>
+      <w:r>
+        <w:rPr>
+          <w:rStyle w:val="VerbatimChar"/>
+          <w:highlight w:val="yellow"/>
         </w:rPr>
         <w:t xml:space="preserve"> </w:t>
       </w:r>
-    </w:p>
-    <w:p>
-      <w:pPr>
-        <w:pStyle w:val="a0"/>
-        <w:rPr>
-          <w:lang w:eastAsia="zh-CN"/>
-        </w:rPr>
-      </w:pPr>
-      <w:r>
-        <w:rPr>
-          <w:lang w:eastAsia="zh-CN"/>
-        </w:rPr>
-        <w:t xml:space="preserve">1. </w:t>
-      </w:r>
-      <w:r>
-        <w:rPr>
-          <w:rFonts w:hint="eastAsia"/>
-          <w:lang w:eastAsia="zh-CN"/>
-        </w:rPr>
-        <w:t>负责业务系统的开发工作，包括需求分析、系统设计、编程和测试等；</w:t>
+      <w:r>
+        <w:rPr>
+          <w:rStyle w:val="VerbatimChar"/>
+          <w:rFonts w:hint="eastAsia"/>
+          <w:highlight w:val="yellow"/>
+          <w:lang w:eastAsia="zh-CN"/>
+        </w:rPr>
+        <w:t xml:space="preserve">Oracle </w:t>
+      </w:r>
+      <w:r>
+        <w:rPr>
+          <w:rStyle w:val="VerbatimChar"/>
+          <w:highlight w:val="yellow"/>
+        </w:rPr>
+        <w:t xml:space="preserve"> MySQL Kafka Redis K8S Distributed Transactions Quartz Microservices</w:t>
+      </w:r>
+      <w:r>
+        <w:t>)</w:t>
       </w:r>
       <w:r>
         <w:rPr>
           <w:lang w:eastAsia="zh-CN"/>
         </w:rPr>
         <w:br/>
-        <w:t xml:space="preserve">2. </w:t>
-      </w:r>
-      <w:r>
-        <w:rPr>
-          <w:rFonts w:hint="eastAsia"/>
-          <w:lang w:eastAsia="zh-CN"/>
-        </w:rPr>
-        <w:t>负责制定与业务系统相关的数据接口标准，并进行相关的系统接口开发工作；</w:t>
-      </w:r>
-      <w:r>
-        <w:rPr>
+      </w:r>
+      <w:r>
+        <w:rPr>
+          <w:rFonts w:hint="eastAsia"/>
+          <w:lang w:eastAsia="zh-CN"/>
+        </w:rPr>
+        <w:t>使用</w:t>
+      </w:r>
+      <w:r>
+        <w:rPr>
+          <w:rFonts w:hint="eastAsia"/>
+          <w:lang w:eastAsia="zh-CN"/>
+        </w:rPr>
+        <w:t xml:space="preserve">spring boot + </w:t>
+      </w:r>
+      <w:proofErr w:type="spellStart"/>
+      <w:r>
+        <w:rPr>
+          <w:rFonts w:hint="eastAsia"/>
+          <w:lang w:eastAsia="zh-CN"/>
+        </w:rPr>
+        <w:t>mybatis</w:t>
+      </w:r>
+      <w:proofErr w:type="spellEnd"/>
+      <w:r>
+        <w:rPr>
+          <w:rFonts w:hint="eastAsia"/>
+          <w:lang w:eastAsia="zh-CN"/>
+        </w:rPr>
+        <w:t xml:space="preserve"> + Oracle</w:t>
+      </w:r>
+      <w:r>
+        <w:rPr>
+          <w:rFonts w:hint="eastAsia"/>
+          <w:lang w:eastAsia="zh-CN"/>
+        </w:rPr>
+        <w:t>进行业务系统的维护以及改造。</w:t>
+      </w:r>
+      <w:r>
+        <w:rPr>
+          <w:rFonts w:hint="eastAsia"/>
+          <w:lang w:eastAsia="zh-CN"/>
+        </w:rPr>
+        <w:t>曾接手过</w:t>
+      </w:r>
+      <w:r>
+        <w:rPr>
+          <w:rFonts w:hint="eastAsia"/>
           <w:lang w:eastAsia="zh-CN"/>
         </w:rPr>
         <w:t xml:space="preserve"> </w:t>
       </w:r>
-    </w:p>
-    <w:p>
-      <w:pPr>
-        <w:pStyle w:val="a0"/>
-        <w:rPr>
-          <w:lang w:eastAsia="zh-CN"/>
-        </w:rPr>
-      </w:pPr>
-      <w:r>
-        <w:rPr>
-          <w:lang w:eastAsia="zh-CN"/>
-        </w:rPr>
-        <w:t xml:space="preserve">3. </w:t>
-      </w:r>
-      <w:r>
-        <w:rPr>
-          <w:rFonts w:hint="eastAsia"/>
-          <w:lang w:eastAsia="zh-CN"/>
-        </w:rPr>
-        <w:t>应用系统维护支持，协助运营处理生产事件，数据修改，数据采集相关工作；</w:t>
-      </w:r>
-      <w:r>
-        <w:rPr>
-          <w:lang w:eastAsia="zh-CN"/>
-        </w:rPr>
-        <w:t xml:space="preserve"> </w:t>
-      </w:r>
-    </w:p>
-    <w:p>
-      <w:pPr>
-        <w:pStyle w:val="a0"/>
-        <w:rPr>
-          <w:lang w:eastAsia="zh-CN"/>
-        </w:rPr>
-      </w:pPr>
-      <w:r>
-        <w:rPr>
-          <w:lang w:eastAsia="zh-CN"/>
-        </w:rPr>
-        <w:t xml:space="preserve">4. </w:t>
-      </w:r>
-      <w:r>
-        <w:rPr>
-          <w:rFonts w:hint="eastAsia"/>
-          <w:lang w:eastAsia="zh-CN"/>
-        </w:rPr>
-        <w:t>对其他软件工程师的代码进行审核；</w:t>
-      </w:r>
-    </w:p>
-    <w:p>
-      <w:pPr>
-        <w:pStyle w:val="a0"/>
-        <w:rPr>
-          <w:lang w:eastAsia="zh-CN"/>
-        </w:rPr>
-      </w:pPr>
-      <w:r>
-        <w:rPr>
-          <w:lang w:eastAsia="zh-CN"/>
-        </w:rPr>
-        <w:t xml:space="preserve"> 5. </w:t>
-      </w:r>
-      <w:r>
-        <w:rPr>
-          <w:rFonts w:hint="eastAsia"/>
-          <w:lang w:eastAsia="zh-CN"/>
-        </w:rPr>
-        <w:t>参与相关领域的业务需求和功能设计评审；</w:t>
-      </w:r>
-      <w:r>
-        <w:rPr>
-          <w:lang w:eastAsia="zh-CN"/>
-        </w:rPr>
-        <w:t xml:space="preserve"> </w:t>
-      </w:r>
-    </w:p>
-    <w:p>
-      <w:pPr>
-        <w:pStyle w:val="a0"/>
-        <w:rPr>
-          <w:lang w:eastAsia="zh-CN"/>
-        </w:rPr>
-      </w:pPr>
-      <w:r>
-        <w:rPr>
-          <w:lang w:eastAsia="zh-CN"/>
-        </w:rPr>
-        <w:t xml:space="preserve">6. </w:t>
-      </w:r>
-      <w:r>
-        <w:rPr>
-          <w:rFonts w:hint="eastAsia"/>
-          <w:lang w:eastAsia="zh-CN"/>
-        </w:rPr>
-        <w:t>参与开发评估，开发计划推荐和关联部门系统的事项推进；</w:t>
-      </w:r>
-    </w:p>
-    <w:p>
-      <w:pPr>
-        <w:pStyle w:val="a0"/>
-        <w:rPr>
-          <w:lang w:eastAsia="zh-CN"/>
-        </w:rPr>
-      </w:pPr>
-      <w:r>
-        <w:rPr>
-          <w:rFonts w:hint="eastAsia"/>
+      <w:proofErr w:type="gramStart"/>
+      <w:r>
+        <w:rPr>
           <w:b/>
           <w:bCs/>
           <w:lang w:eastAsia="zh-CN"/>
         </w:rPr>
-        <w:t>重点项目</w:t>
-      </w:r>
-      <w:r>
-        <w:rPr>
-          <w:rFonts w:hint="eastAsia"/>
-          <w:lang w:eastAsia="zh-CN"/>
-        </w:rPr>
-        <w:t>：</w:t>
-      </w:r>
-      <w:r>
-        <w:t>(</w:t>
-      </w:r>
-      <w:proofErr w:type="spellStart"/>
-      <w:r>
-        <w:rPr>
-          <w:rStyle w:val="VerbatimChar"/>
-          <w:highlight w:val="yellow"/>
-        </w:rPr>
-        <w:t>SpringBoot</w:t>
-      </w:r>
-      <w:proofErr w:type="spellEnd"/>
-      <w:r>
-        <w:rPr>
-          <w:rStyle w:val="VerbatimChar"/>
-          <w:highlight w:val="yellow"/>
-        </w:rPr>
-        <w:t xml:space="preserve"> </w:t>
-      </w:r>
-      <w:r>
-        <w:rPr>
-          <w:rStyle w:val="VerbatimChar"/>
-          <w:rFonts w:hint="eastAsia"/>
-          <w:highlight w:val="yellow"/>
-          <w:lang w:eastAsia="zh-CN"/>
-        </w:rPr>
-        <w:t xml:space="preserve">Oracle </w:t>
-      </w:r>
-      <w:r>
-        <w:rPr>
-          <w:rStyle w:val="VerbatimChar"/>
-          <w:highlight w:val="yellow"/>
-        </w:rPr>
-        <w:t xml:space="preserve"> MySQL Kafka Redis K8S Distributed Transactions Quartz Microservices</w:t>
-      </w:r>
-      <w:r>
-        <w:t>)</w:t>
-      </w:r>
-      <w:r>
-        <w:rPr>
-          <w:lang w:eastAsia="zh-CN"/>
-        </w:rPr>
-        <w:br/>
-      </w:r>
-      <w:r>
-        <w:rPr>
-          <w:rFonts w:hint="eastAsia"/>
-          <w:lang w:eastAsia="zh-CN"/>
-        </w:rPr>
-        <w:t>曾接手过</w:t>
-      </w:r>
-      <w:r>
-        <w:rPr>
-          <w:rFonts w:hint="eastAsia"/>
-          <w:lang w:eastAsia="zh-CN"/>
-        </w:rPr>
-        <w:t xml:space="preserve"> </w:t>
-      </w:r>
-      <w:proofErr w:type="gramStart"/>
+        <w:t>风控系统</w:t>
+      </w:r>
+      <w:proofErr w:type="gramEnd"/>
       <w:r>
         <w:rPr>
           <w:b/>
           <w:bCs/>
           <w:lang w:eastAsia="zh-CN"/>
         </w:rPr>
-        <w:t>风控系统</w:t>
-      </w:r>
-      <w:proofErr w:type="gramEnd"/>
+        <w:t>接入</w:t>
+      </w:r>
+      <w:r>
+        <w:rPr>
+          <w:rFonts w:hint="eastAsia"/>
+          <w:lang w:eastAsia="zh-CN"/>
+        </w:rPr>
+        <w:t>开发，</w:t>
+      </w:r>
+      <w:r>
+        <w:rPr>
+          <w:rFonts w:hint="eastAsia"/>
+          <w:lang w:eastAsia="zh-CN"/>
+        </w:rPr>
+        <w:t xml:space="preserve"> </w:t>
+      </w:r>
       <w:r>
         <w:rPr>
           <w:b/>
           <w:bCs/>
           <w:lang w:eastAsia="zh-CN"/>
         </w:rPr>
-        <w:t>接入</w:t>
+        <w:t>商城订单对接</w:t>
       </w:r>
       <w:r>
         <w:rPr>
@@ -1444,13 +2026,6 @@
           <w:lang w:eastAsia="zh-CN"/>
         </w:rPr>
         <w:t>开发，</w:t>
-      </w:r>
-      <w:r>
-        <w:rPr>
-          <w:rFonts w:hint="eastAsia"/>
-          <w:lang w:eastAsia="zh-CN"/>
-        </w:rPr>
-        <w:t xml:space="preserve"> </w:t>
       </w:r>
       <w:r>
         <w:rPr>
@@ -1458,7 +2033,7 @@
           <w:bCs/>
           <w:lang w:eastAsia="zh-CN"/>
         </w:rPr>
-        <w:t>商城订单对接</w:t>
+        <w:t>基础信息查询模块建设</w:t>
       </w:r>
       <w:r>
         <w:rPr>
@@ -1473,39 +2048,47 @@
           <w:bCs/>
           <w:lang w:eastAsia="zh-CN"/>
         </w:rPr>
-        <w:t>基础信息查询模块建设</w:t>
-      </w:r>
-      <w:r>
-        <w:rPr>
-          <w:rFonts w:hint="eastAsia"/>
-          <w:lang w:eastAsia="zh-CN"/>
-        </w:rPr>
-        <w:t>开发，</w:t>
-      </w:r>
+        <w:t>进</w:t>
+      </w:r>
+      <w:proofErr w:type="gramStart"/>
       <w:r>
         <w:rPr>
           <w:b/>
           <w:bCs/>
           <w:lang w:eastAsia="zh-CN"/>
         </w:rPr>
-        <w:t>进</w:t>
-      </w:r>
-      <w:proofErr w:type="gramStart"/>
-      <w:r>
-        <w:rPr>
+        <w:t>件域改造</w:t>
+      </w:r>
+      <w:proofErr w:type="gramEnd"/>
+      <w:r>
+        <w:rPr>
+          <w:rFonts w:hint="eastAsia"/>
+          <w:lang w:eastAsia="zh-CN"/>
+        </w:rPr>
+        <w:t>开发</w:t>
+      </w:r>
+      <w:r>
+        <w:rPr>
+          <w:rFonts w:hint="eastAsia"/>
+          <w:lang w:eastAsia="zh-CN"/>
+        </w:rPr>
+        <w:t xml:space="preserve">, </w:t>
+      </w:r>
+      <w:r>
+        <w:rPr>
+          <w:rFonts w:hint="eastAsia"/>
           <w:b/>
           <w:bCs/>
           <w:lang w:eastAsia="zh-CN"/>
         </w:rPr>
-        <w:t>件域改造</w:t>
-      </w:r>
-      <w:proofErr w:type="gramEnd"/>
-      <w:r>
-        <w:rPr>
-          <w:rFonts w:hint="eastAsia"/>
-          <w:lang w:eastAsia="zh-CN"/>
-        </w:rPr>
-        <w:t>开发</w:t>
+        <w:t>开户系统搭建</w:t>
+      </w:r>
+      <w:r>
+        <w:rPr>
+          <w:rFonts w:hint="eastAsia"/>
+          <w:lang w:eastAsia="zh-CN"/>
+        </w:rPr>
+        <w:t>等核心模块的主要开发工作。</w:t>
       </w:r>
     </w:p>
     <w:p>
@@ -1519,6 +2102,7 @@
         <w:rPr>
           <w:lang w:eastAsia="zh-CN"/>
         </w:rPr>
+        <w:lastRenderedPageBreak/>
         <w:t xml:space="preserve">🍎 </w:t>
       </w:r>
       <w:r>
@@ -1609,7 +2193,7 @@
     <w:p>
       <w:r>
         <w:pict w14:anchorId="6100013D">
-          <v:rect id="_x0000_i1026" style="width:0;height:1.5pt" o:hralign="center" o:hrstd="t" o:hr="t"/>
+          <v:rect id="_x0000_i1027" style="width:0;height:1.5pt" o:hralign="center" o:hrstd="t" o:hr="t"/>
         </w:pict>
       </w:r>
     </w:p>
@@ -1617,9 +2201,9 @@
       <w:pPr>
         <w:pStyle w:val="2"/>
       </w:pPr>
-      <w:bookmarkStart w:id="7" w:name="技术成就"/>
-      <w:bookmarkEnd w:id="2"/>
-      <w:bookmarkEnd w:id="6"/>
+      <w:bookmarkStart w:id="9" w:name="技术成就"/>
+      <w:bookmarkEnd w:id="4"/>
+      <w:bookmarkEnd w:id="8"/>
       <w:r>
         <w:t xml:space="preserve">🏆 </w:t>
       </w:r>
@@ -1699,7 +2283,7 @@
     <w:p>
       <w:r>
         <w:pict w14:anchorId="583C6F61">
-          <v:rect id="_x0000_i1027" style="width:0;height:1.5pt" o:hralign="center" o:hrstd="t" o:hr="t"/>
+          <v:rect id="_x0000_i1028" style="width:0;height:1.5pt" o:hralign="center" o:hrstd="t" o:hr="t"/>
         </w:pict>
       </w:r>
     </w:p>
@@ -1707,10 +2291,9 @@
       <w:pPr>
         <w:pStyle w:val="2"/>
       </w:pPr>
-      <w:bookmarkStart w:id="8" w:name="技术影响力"/>
-      <w:bookmarkEnd w:id="7"/>
-      <w:r>
-        <w:lastRenderedPageBreak/>
+      <w:bookmarkStart w:id="10" w:name="技术影响力"/>
+      <w:bookmarkEnd w:id="9"/>
+      <w:r>
         <w:t xml:space="preserve">📚 </w:t>
       </w:r>
       <w:r>
@@ -1765,7 +2348,7 @@
     <w:p>
       <w:r>
         <w:pict w14:anchorId="2189BD7F">
-          <v:rect id="_x0000_i1028" style="width:0;height:1.5pt" o:hralign="center" o:hrstd="t" o:hr="t"/>
+          <v:rect id="_x0000_i1029" style="width:0;height:1.5pt" o:hralign="center" o:hrstd="t" o:hr="t"/>
         </w:pict>
       </w:r>
     </w:p>
@@ -1773,8 +2356,8 @@
       <w:pPr>
         <w:pStyle w:val="2"/>
       </w:pPr>
-      <w:bookmarkStart w:id="9" w:name="附加信息"/>
-      <w:bookmarkEnd w:id="8"/>
+      <w:bookmarkStart w:id="11" w:name="附加信息"/>
+      <w:bookmarkEnd w:id="10"/>
       <w:r>
         <w:t xml:space="preserve">📌 </w:t>
       </w:r>
@@ -1866,7 +2449,7 @@
         </w:rPr>
         <w:t>也有一定的兴趣，正在持续学习中</w:t>
       </w:r>
-      <w:bookmarkEnd w:id="9"/>
+      <w:bookmarkEnd w:id="11"/>
     </w:p>
     <w:sectPr>
       <w:footnotePr>
@@ -1933,6 +2516,138 @@
 <file path=word/numbering.xml><?xml version="1.0" encoding="utf-8"?>
 <w:numbering xmlns:wpc="http://schemas.microsoft.com/office/word/2010/wordprocessingCanvas" xmlns:cx="http://schemas.microsoft.com/office/drawing/2014/chartex" xmlns:cx1="http://schemas.microsoft.com/office/drawing/2015/9/8/chartex" xmlns:cx2="http://schemas.microsoft.com/office/drawing/2015/10/21/chartex" xmlns:cx3="http://schemas.microsoft.com/office/drawing/2016/5/9/chartex" xmlns:cx4="http://schemas.microsoft.com/office/drawing/2016/5/10/chartex" xmlns:cx5="http://schemas.microsoft.com/office/drawing/2016/5/11/chartex" xmlns:cx6="http://schemas.microsoft.com/office/drawing/2016/5/12/chartex" xmlns:cx7="http://schemas.microsoft.com/office/drawing/2016/5/13/chartex" xmlns:cx8="http://schemas.microsoft.com/office/drawing/2016/5/14/chartex" xmlns:mc="http://schemas.openxmlformats.org/markup-compatibility/2006" xmlns:aink="http://schemas.microsoft.com/office/drawing/2016/ink" xmlns:am3d="http://schemas.microsoft.com/office/drawing/2017/model3d" xmlns:o="urn:schemas-microsoft-com:office:office" xmlns:oel="http://schemas.microsoft.com/office/2019/extlst" xmlns:r="http://schemas.openxmlformats.org/officeDocument/2006/relationships" xmlns:m="http://schemas.openxmlformats.org/officeDocument/2006/math" xmlns:v="urn:schemas-microsoft-com:vml" xmlns:wp14="http://schemas.microsoft.com/office/word/2010/wordprocessingDrawing" xmlns:wp="http://schemas.openxmlformats.org/drawingml/2006/wordprocessingDrawing" xmlns:w10="urn:schemas-microsoft-com:office:word" xmlns:w="http://schemas.openxmlformats.org/wordprocessingml/2006/main" xmlns:w14="http://schemas.microsoft.com/office/word/2010/wordml" xmlns:w15="http://schemas.microsoft.com/office/word/2012/wordml" xmlns:w16cex="http://schemas.microsoft.com/office/word/2018/wordml/cex" xmlns:w16cid="http://schemas.microsoft.com/office/word/2016/wordml/cid" xmlns:w16="http://schemas.microsoft.com/office/word/2018/wordml" xmlns:w16du="http://schemas.microsoft.com/office/word/2023/wordml/word16du" xmlns:w16sdtdh="http://schemas.microsoft.com/office/word/2020/wordml/sdtdatahash" xmlns:w16sdtfl="http://schemas.microsoft.com/office/word/2024/wordml/sdtformatlock" xmlns:w16se="http://schemas.microsoft.com/office/word/2015/wordml/symex" xmlns:wpg="http://schemas.microsoft.com/office/word/2010/wordprocessingGroup" xmlns:wpi="http://schemas.microsoft.com/office/word/2010/wordprocessingInk" xmlns:wne="http://schemas.microsoft.com/office/word/2006/wordml" xmlns:wps="http://schemas.microsoft.com/office/word/2010/wordprocessingShape" mc:Ignorable="w14 w15 w16se w16cid w16 w16cex w16sdtdh w16sdtfl w16du wp14">
   <w:abstractNum w:abstractNumId="0" w15:restartNumberingAfterBreak="0">
+    <w:nsid w:val="F2B02BED"/>
+    <w:multiLevelType w:val="multilevel"/>
+    <w:tmpl w:val="F2B02BED"/>
+    <w:lvl w:ilvl="0">
+      <w:start w:val="1"/>
+      <w:numFmt w:val="decimal"/>
+      <w:suff w:val="space"/>
+      <w:lvlText w:val="%1."/>
+      <w:lvlJc w:val="left"/>
+    </w:lvl>
+    <w:lvl w:ilvl="1">
+      <w:start w:val="1"/>
+      <w:numFmt w:val="decimal"/>
+      <w:lvlText w:val="(%2)"/>
+      <w:lvlJc w:val="left"/>
+      <w:pPr>
+        <w:tabs>
+          <w:tab w:val="num" w:pos="-420"/>
+        </w:tabs>
+        <w:ind w:left="-420" w:hanging="420"/>
+      </w:pPr>
+      <w:rPr>
+        <w:rFonts w:hint="default"/>
+      </w:rPr>
+    </w:lvl>
+    <w:lvl w:ilvl="2">
+      <w:start w:val="1"/>
+      <w:numFmt w:val="decimalEnclosedCircleChinese"/>
+      <w:lvlText w:val="%3"/>
+      <w:lvlJc w:val="left"/>
+      <w:pPr>
+        <w:tabs>
+          <w:tab w:val="num" w:pos="0"/>
+        </w:tabs>
+        <w:ind w:left="0" w:hanging="420"/>
+      </w:pPr>
+      <w:rPr>
+        <w:rFonts w:hint="default"/>
+      </w:rPr>
+    </w:lvl>
+    <w:lvl w:ilvl="3">
+      <w:start w:val="1"/>
+      <w:numFmt w:val="decimal"/>
+      <w:lvlText w:val="%4)"/>
+      <w:lvlJc w:val="left"/>
+      <w:pPr>
+        <w:tabs>
+          <w:tab w:val="num" w:pos="420"/>
+        </w:tabs>
+        <w:ind w:left="420" w:hanging="420"/>
+      </w:pPr>
+      <w:rPr>
+        <w:rFonts w:hint="default"/>
+      </w:rPr>
+    </w:lvl>
+    <w:lvl w:ilvl="4">
+      <w:start w:val="1"/>
+      <w:numFmt w:val="lowerLetter"/>
+      <w:lvlText w:val="%5."/>
+      <w:lvlJc w:val="left"/>
+      <w:pPr>
+        <w:tabs>
+          <w:tab w:val="num" w:pos="840"/>
+        </w:tabs>
+        <w:ind w:left="840" w:hanging="420"/>
+      </w:pPr>
+      <w:rPr>
+        <w:rFonts w:hint="default"/>
+      </w:rPr>
+    </w:lvl>
+    <w:lvl w:ilvl="5">
+      <w:start w:val="1"/>
+      <w:numFmt w:val="lowerLetter"/>
+      <w:lvlText w:val="%6)"/>
+      <w:lvlJc w:val="left"/>
+      <w:pPr>
+        <w:tabs>
+          <w:tab w:val="num" w:pos="1260"/>
+        </w:tabs>
+        <w:ind w:left="1260" w:hanging="420"/>
+      </w:pPr>
+      <w:rPr>
+        <w:rFonts w:hint="default"/>
+      </w:rPr>
+    </w:lvl>
+    <w:lvl w:ilvl="6">
+      <w:start w:val="1"/>
+      <w:numFmt w:val="lowerRoman"/>
+      <w:lvlText w:val="%7."/>
+      <w:lvlJc w:val="left"/>
+      <w:pPr>
+        <w:tabs>
+          <w:tab w:val="num" w:pos="1680"/>
+        </w:tabs>
+        <w:ind w:left="1680" w:hanging="420"/>
+      </w:pPr>
+      <w:rPr>
+        <w:rFonts w:hint="default"/>
+      </w:rPr>
+    </w:lvl>
+    <w:lvl w:ilvl="7">
+      <w:start w:val="1"/>
+      <w:numFmt w:val="lowerRoman"/>
+      <w:lvlText w:val="%8)"/>
+      <w:lvlJc w:val="left"/>
+      <w:pPr>
+        <w:tabs>
+          <w:tab w:val="num" w:pos="2100"/>
+        </w:tabs>
+        <w:ind w:left="2100" w:hanging="420"/>
+      </w:pPr>
+      <w:rPr>
+        <w:rFonts w:hint="default"/>
+      </w:rPr>
+    </w:lvl>
+    <w:lvl w:ilvl="8">
+      <w:start w:val="1"/>
+      <w:numFmt w:val="lowerLetter"/>
+      <w:lvlText w:val="%9."/>
+      <w:lvlJc w:val="left"/>
+      <w:pPr>
+        <w:tabs>
+          <w:tab w:val="num" w:pos="2520"/>
+        </w:tabs>
+        <w:ind w:left="2520" w:hanging="420"/>
+      </w:pPr>
+      <w:rPr>
+        <w:rFonts w:hint="default"/>
+      </w:rPr>
+    </w:lvl>
+  </w:abstractNum>
+  <w:abstractNum w:abstractNumId="1" w15:restartNumberingAfterBreak="0">
     <w:nsid w:val="0000A990"/>
     <w:multiLevelType w:val="multilevel"/>
     <w:tmpl w:val="E7F67692"/>
@@ -2009,7 +2724,7 @@
       </w:pPr>
     </w:lvl>
   </w:abstractNum>
-  <w:abstractNum w:abstractNumId="1" w15:restartNumberingAfterBreak="0">
+  <w:abstractNum w:abstractNumId="2" w15:restartNumberingAfterBreak="0">
     <w:nsid w:val="0000A991"/>
     <w:multiLevelType w:val="multilevel"/>
     <w:tmpl w:val="B2866D5E"/>
@@ -2114,25 +2829,28 @@
     </w:lvl>
   </w:abstractNum>
   <w:num w:numId="1" w16cid:durableId="1190725878">
-    <w:abstractNumId w:val="0"/>
+    <w:abstractNumId w:val="1"/>
   </w:num>
   <w:num w:numId="2" w16cid:durableId="1054160808">
-    <w:abstractNumId w:val="1"/>
+    <w:abstractNumId w:val="2"/>
   </w:num>
   <w:num w:numId="3" w16cid:durableId="655189314">
-    <w:abstractNumId w:val="1"/>
+    <w:abstractNumId w:val="2"/>
   </w:num>
   <w:num w:numId="4" w16cid:durableId="1689719843">
-    <w:abstractNumId w:val="1"/>
+    <w:abstractNumId w:val="2"/>
   </w:num>
   <w:num w:numId="5" w16cid:durableId="288047054">
-    <w:abstractNumId w:val="1"/>
+    <w:abstractNumId w:val="2"/>
   </w:num>
   <w:num w:numId="6" w16cid:durableId="1532376976">
-    <w:abstractNumId w:val="1"/>
+    <w:abstractNumId w:val="2"/>
   </w:num>
   <w:num w:numId="7" w16cid:durableId="988630096">
-    <w:abstractNumId w:val="1"/>
+    <w:abstractNumId w:val="2"/>
+  </w:num>
+  <w:num w:numId="8" w16cid:durableId="1213883212">
+    <w:abstractNumId w:val="0"/>
   </w:num>
 </w:numbering>
 </file>

</xml_diff>